<commit_message>
Update documentation and spreadsheet
Make the spreadsheet more generic, finish documentation.
</commit_message>
<xml_diff>
--- a/Readme.docx
+++ b/Readme.docx
@@ -183,6 +183,37 @@
           <w:sz w:val="24"/>
           <w:szCs w:val="24"/>
         </w:rPr>
+        <w:t xml:space="preserve">You can add special days during the scheduling cycle in manually, such as ‘Easter’ or ‘Memorial Day Weekend’ so that anyone using the spreadsheet can more easily tell when holidays </w:t>
+      </w:r>
+      <w:proofErr w:type="gramStart"/>
+      <w:r>
+        <w:rPr>
+          <w:sz w:val="24"/>
+          <w:szCs w:val="24"/>
+        </w:rPr>
+        <w:t>occur</w:t>
+      </w:r>
+      <w:proofErr w:type="gramEnd"/>
+      <w:r>
+        <w:rPr>
+          <w:sz w:val="24"/>
+          <w:szCs w:val="24"/>
+        </w:rPr>
+        <w:t>.</w:t>
+      </w:r>
+    </w:p>
+    <w:p>
+      <w:pPr>
+        <w:rPr>
+          <w:sz w:val="24"/>
+          <w:szCs w:val="24"/>
+        </w:rPr>
+      </w:pPr>
+      <w:r>
+        <w:rPr>
+          <w:sz w:val="24"/>
+          <w:szCs w:val="24"/>
+        </w:rPr>
         <w:t>Here is an example of what the formula looks like on the second sheet of the spreadsheet:</w:t>
       </w:r>
     </w:p>
@@ -318,7 +349,15 @@
           <w:sz w:val="24"/>
           <w:szCs w:val="24"/>
         </w:rPr>
-        <w:t>’ defines which rows in the first sheet of the spreadsheet the formula will use. You may need to update this spread to include any new rows that have been added. E.g. If the last row for a person on the first spread sheet was ‘118,’ you would need to update this formula in one of the cells on the second spread sheet, then drag that formula to all of the other cells on that sheet.</w:t>
+        <w:t xml:space="preserve">’ defines which rows in the first sheet of the spreadsheet the formula will use. You may need to update this spread to include any new rows that have been added. E.g. If the last row for a person on the first spread sheet was ‘118,’ you would need to update </w:t>
+      </w:r>
+      <w:r>
+        <w:rPr>
+          <w:sz w:val="24"/>
+          <w:szCs w:val="24"/>
+        </w:rPr>
+        <w:lastRenderedPageBreak/>
+        <w:t>this formula in one of the cells on the second spread sheet, then drag that formula to all of the other cells on that sheet.</w:t>
       </w:r>
     </w:p>
     <w:p>
@@ -334,7 +373,140 @@
           <w:sz w:val="24"/>
           <w:szCs w:val="24"/>
         </w:rPr>
-        <w:lastRenderedPageBreak/>
+        <w:t xml:space="preserve">Note: </w:t>
+      </w:r>
+      <w:r>
+        <w:rPr>
+          <w:sz w:val="24"/>
+          <w:szCs w:val="24"/>
+        </w:rPr>
+        <w:t>If for some reason you need to manually add a name to a cell that’s currently being populated by the macro, you can add it onto the end of the formula and it will be appended to the cell contents.</w:t>
+      </w:r>
+    </w:p>
+    <w:p>
+      <w:pPr>
+        <w:rPr>
+          <w:sz w:val="24"/>
+          <w:szCs w:val="24"/>
+        </w:rPr>
+      </w:pPr>
+      <w:r>
+        <w:rPr>
+          <w:sz w:val="24"/>
+          <w:szCs w:val="24"/>
+        </w:rPr>
+        <w:t xml:space="preserve">E.g. </w:t>
+      </w:r>
+      <w:r>
+        <w:rPr>
+          <w:sz w:val="24"/>
+          <w:szCs w:val="24"/>
+        </w:rPr>
+        <w:t>=</w:t>
+      </w:r>
+      <w:proofErr w:type="spellStart"/>
+      <w:proofErr w:type="gramStart"/>
+      <w:r>
+        <w:rPr>
+          <w:sz w:val="24"/>
+          <w:szCs w:val="24"/>
+        </w:rPr>
+        <w:t>GetData</w:t>
+      </w:r>
+      <w:proofErr w:type="spellEnd"/>
+      <w:r>
+        <w:rPr>
+          <w:sz w:val="24"/>
+          <w:szCs w:val="24"/>
+        </w:rPr>
+        <w:t>(</w:t>
+      </w:r>
+      <w:proofErr w:type="spellStart"/>
+      <w:proofErr w:type="gramEnd"/>
+      <w:r>
+        <w:rPr>
+          <w:sz w:val="24"/>
+          <w:szCs w:val="24"/>
+        </w:rPr>
+        <w:t>FindRoleTypeCell</w:t>
+      </w:r>
+      <w:proofErr w:type="spellEnd"/>
+      <w:r>
+        <w:rPr>
+          <w:sz w:val="24"/>
+          <w:szCs w:val="24"/>
+        </w:rPr>
+        <w:t xml:space="preserve">(C$3), </w:t>
+      </w:r>
+      <w:proofErr w:type="spellStart"/>
+      <w:r>
+        <w:rPr>
+          <w:sz w:val="24"/>
+          <w:szCs w:val="24"/>
+        </w:rPr>
+        <w:t>AddCellVerticalOffset</w:t>
+      </w:r>
+      <w:proofErr w:type="spellEnd"/>
+      <w:r>
+        <w:rPr>
+          <w:sz w:val="24"/>
+          <w:szCs w:val="24"/>
+        </w:rPr>
+        <w:t xml:space="preserve">($B3, 1), C4, </w:t>
+      </w:r>
+      <w:proofErr w:type="spellStart"/>
+      <w:r>
+        <w:rPr>
+          <w:sz w:val="24"/>
+          <w:szCs w:val="24"/>
+        </w:rPr>
+        <w:t>FindRange</w:t>
+      </w:r>
+      <w:proofErr w:type="spellEnd"/>
+      <w:r>
+        <w:rPr>
+          <w:sz w:val="24"/>
+          <w:szCs w:val="24"/>
+        </w:rPr>
+        <w:t xml:space="preserve">('JunSept2014Worship Schedule'!$F$3:$F$116, </w:t>
+      </w:r>
+      <w:proofErr w:type="spellStart"/>
+      <w:r>
+        <w:rPr>
+          <w:sz w:val="24"/>
+          <w:szCs w:val="24"/>
+        </w:rPr>
+        <w:t>FindDateCell</w:t>
+      </w:r>
+      <w:proofErr w:type="spellEnd"/>
+      <w:r>
+        <w:rPr>
+          <w:sz w:val="24"/>
+          <w:szCs w:val="24"/>
+        </w:rPr>
+        <w:t>($A4)))</w:t>
+      </w:r>
+      <w:r>
+        <w:rPr>
+          <w:sz w:val="24"/>
+          <w:szCs w:val="24"/>
+        </w:rPr>
+        <w:t xml:space="preserve"> &amp; “ My Extra Name”</w:t>
+      </w:r>
+    </w:p>
+    <w:p>
+      <w:pPr>
+        <w:rPr>
+          <w:sz w:val="24"/>
+          <w:szCs w:val="24"/>
+        </w:rPr>
+      </w:pPr>
+      <w:r>
+        <w:rPr>
+          <w:b/>
+          <w:sz w:val="24"/>
+          <w:szCs w:val="24"/>
+        </w:rPr>
         <w:t>Note:</w:t>
       </w:r>
       <w:r>
@@ -357,6 +529,13 @@
           <w:szCs w:val="24"/>
         </w:rPr>
         <w:t>f you wish to see or alter the macro used for these calculations, you will need to customize your Microsoft Excel Ribbon to show the ‘Developer’ tab (File -&gt; Options -&gt; Customize Ribbon), then click on ‘Visual Basic’ while in the ‘Developer’ tab.</w:t>
+      </w:r>
+      <w:r>
+        <w:rPr>
+          <w:sz w:val="24"/>
+          <w:szCs w:val="24"/>
+        </w:rPr>
+        <w:t xml:space="preserve"> Normally this macro shouldn’t need to be edited.</w:t>
       </w:r>
     </w:p>
     <w:p>
@@ -580,6 +759,7 @@
           <w:sz w:val="24"/>
           <w:szCs w:val="24"/>
         </w:rPr>
+        <w:lastRenderedPageBreak/>
         <w:t xml:space="preserve">Date Scheduling – </w:t>
       </w:r>
       <w:r>
@@ -691,7 +871,6 @@
           <w:sz w:val="24"/>
           <w:szCs w:val="24"/>
         </w:rPr>
-        <w:lastRenderedPageBreak/>
         <w:t>There is other data that can be stored in the spreadsheet, but currently nothing else is required for scheduling purposes. The most important fields are names, role, preferred time, email addresses, and the dates the participants are scheduled.</w:t>
       </w:r>
     </w:p>
@@ -731,7 +910,21 @@
           <w:sz w:val="24"/>
           <w:szCs w:val="24"/>
         </w:rPr>
-        <w:t xml:space="preserve">Used a placeholder for defining when the choir will sing. </w:t>
+        <w:t>Used</w:t>
+      </w:r>
+      <w:r>
+        <w:rPr>
+          <w:sz w:val="24"/>
+          <w:szCs w:val="24"/>
+        </w:rPr>
+        <w:t xml:space="preserve"> as</w:t>
+      </w:r>
+      <w:r>
+        <w:rPr>
+          <w:sz w:val="24"/>
+          <w:szCs w:val="24"/>
+        </w:rPr>
+        <w:t xml:space="preserve"> a placeholder for defining when the choir will sing. </w:t>
       </w:r>
       <w:r>
         <w:rPr>
@@ -767,7 +960,222 @@
           <w:sz w:val="24"/>
           <w:szCs w:val="24"/>
         </w:rPr>
-        <w:t>By default the spreadsheet is setup with a vertical split. This makes it easier to see the dates you’re scheduling for in the top pane while scheduling people in the bottom pane. It’s setup there by default for ease of use when you’re doing the scheduling.</w:t>
+        <w:t>By default the spreadsheet is setup with a vertical split. This makes it easier to see the dates you’re scheduling for in the top pane while scheduling people in the bottom pane. It’s setup there by default</w:t>
+      </w:r>
+      <w:r>
+        <w:rPr>
+          <w:sz w:val="24"/>
+          <w:szCs w:val="24"/>
+        </w:rPr>
+        <w:t xml:space="preserve"> on the first sheet of the spreadsheet</w:t>
+      </w:r>
+      <w:r>
+        <w:rPr>
+          <w:sz w:val="24"/>
+          <w:szCs w:val="24"/>
+        </w:rPr>
+        <w:t xml:space="preserve"> for ease of use when you’re doing the scheduling.</w:t>
+      </w:r>
+    </w:p>
+    <w:p>
+      <w:pPr>
+        <w:rPr>
+          <w:sz w:val="24"/>
+          <w:szCs w:val="24"/>
+        </w:rPr>
+      </w:pPr>
+      <w:r>
+        <w:rPr>
+          <w:b/>
+          <w:sz w:val="24"/>
+          <w:szCs w:val="24"/>
+        </w:rPr>
+        <w:t>Adding or Removing Rows</w:t>
+      </w:r>
+      <w:r>
+        <w:rPr>
+          <w:sz w:val="24"/>
+          <w:szCs w:val="24"/>
+        </w:rPr>
+        <w:t xml:space="preserve"> </w:t>
+      </w:r>
+      <w:r>
+        <w:rPr>
+          <w:b/>
+          <w:sz w:val="24"/>
+          <w:szCs w:val="24"/>
+        </w:rPr>
+        <w:t xml:space="preserve">– </w:t>
+      </w:r>
+      <w:r>
+        <w:rPr>
+          <w:sz w:val="24"/>
+          <w:szCs w:val="24"/>
+        </w:rPr>
+        <w:t>Simply</w:t>
+      </w:r>
+      <w:r>
+        <w:rPr>
+          <w:sz w:val="24"/>
+          <w:szCs w:val="24"/>
+        </w:rPr>
+        <w:t xml:space="preserve"> copy and paste an existing row in the first spreadsheet, then update it to match the information you have. Similarly, select the entire row, right click and delete it</w:t>
+      </w:r>
+      <w:r>
+        <w:rPr>
+          <w:sz w:val="24"/>
+          <w:szCs w:val="24"/>
+        </w:rPr>
+        <w:t xml:space="preserve"> to remove a participant</w:t>
+      </w:r>
+      <w:r>
+        <w:rPr>
+          <w:sz w:val="24"/>
+          <w:szCs w:val="24"/>
+        </w:rPr>
+        <w:t xml:space="preserve">. </w:t>
+      </w:r>
+    </w:p>
+    <w:p>
+      <w:pPr>
+        <w:rPr>
+          <w:sz w:val="24"/>
+          <w:szCs w:val="24"/>
+        </w:rPr>
+      </w:pPr>
+      <w:r>
+        <w:rPr>
+          <w:sz w:val="24"/>
+          <w:szCs w:val="24"/>
+        </w:rPr>
+        <w:t xml:space="preserve">Very rarely you may have added more rows to the first sheet than are being handled by the macro on the second sheet. </w:t>
+      </w:r>
+    </w:p>
+    <w:p>
+      <w:pPr>
+        <w:rPr>
+          <w:sz w:val="24"/>
+          <w:szCs w:val="24"/>
+        </w:rPr>
+      </w:pPr>
+      <w:r>
+        <w:rPr>
+          <w:sz w:val="24"/>
+          <w:szCs w:val="24"/>
+        </w:rPr>
+        <w:t>E.g. in the macro below:</w:t>
+      </w:r>
+    </w:p>
+    <w:p>
+      <w:pPr>
+        <w:rPr>
+          <w:sz w:val="24"/>
+          <w:szCs w:val="24"/>
+        </w:rPr>
+      </w:pPr>
+      <w:r>
+        <w:rPr>
+          <w:sz w:val="24"/>
+          <w:szCs w:val="24"/>
+        </w:rPr>
+        <w:t>=</w:t>
+      </w:r>
+      <w:proofErr w:type="spellStart"/>
+      <w:proofErr w:type="gramStart"/>
+      <w:r>
+        <w:rPr>
+          <w:sz w:val="24"/>
+          <w:szCs w:val="24"/>
+        </w:rPr>
+        <w:t>GetData</w:t>
+      </w:r>
+      <w:proofErr w:type="spellEnd"/>
+      <w:r>
+        <w:rPr>
+          <w:sz w:val="24"/>
+          <w:szCs w:val="24"/>
+        </w:rPr>
+        <w:t>(</w:t>
+      </w:r>
+      <w:proofErr w:type="spellStart"/>
+      <w:proofErr w:type="gramEnd"/>
+      <w:r>
+        <w:rPr>
+          <w:sz w:val="24"/>
+          <w:szCs w:val="24"/>
+        </w:rPr>
+        <w:t>FindRoleTypeCell</w:t>
+      </w:r>
+      <w:proofErr w:type="spellEnd"/>
+      <w:r>
+        <w:rPr>
+          <w:sz w:val="24"/>
+          <w:szCs w:val="24"/>
+        </w:rPr>
+        <w:t xml:space="preserve">(C$3), </w:t>
+      </w:r>
+      <w:proofErr w:type="spellStart"/>
+      <w:r>
+        <w:rPr>
+          <w:sz w:val="24"/>
+          <w:szCs w:val="24"/>
+        </w:rPr>
+        <w:t>AddCellVerticalOffset</w:t>
+      </w:r>
+      <w:proofErr w:type="spellEnd"/>
+      <w:r>
+        <w:rPr>
+          <w:sz w:val="24"/>
+          <w:szCs w:val="24"/>
+        </w:rPr>
+        <w:t xml:space="preserve">($B3, 1), C4, </w:t>
+      </w:r>
+      <w:proofErr w:type="spellStart"/>
+      <w:r>
+        <w:rPr>
+          <w:sz w:val="24"/>
+          <w:szCs w:val="24"/>
+        </w:rPr>
+        <w:t>FindRange</w:t>
+      </w:r>
+      <w:proofErr w:type="spellEnd"/>
+      <w:r>
+        <w:rPr>
+          <w:sz w:val="24"/>
+          <w:szCs w:val="24"/>
+        </w:rPr>
+        <w:t xml:space="preserve">('JunSept2014Worship Schedule'!$F$3:$F$116, </w:t>
+      </w:r>
+      <w:proofErr w:type="spellStart"/>
+      <w:r>
+        <w:rPr>
+          <w:sz w:val="24"/>
+          <w:szCs w:val="24"/>
+        </w:rPr>
+        <w:t>FindDateCell</w:t>
+      </w:r>
+      <w:proofErr w:type="spellEnd"/>
+      <w:r>
+        <w:rPr>
+          <w:sz w:val="24"/>
+          <w:szCs w:val="24"/>
+        </w:rPr>
+        <w:t>($A4)))</w:t>
+      </w:r>
+    </w:p>
+    <w:p>
+      <w:pPr>
+        <w:rPr>
+          <w:sz w:val="24"/>
+          <w:szCs w:val="24"/>
+        </w:rPr>
+      </w:pPr>
+      <w:r>
+        <w:rPr>
+          <w:sz w:val="24"/>
+          <w:szCs w:val="24"/>
+        </w:rPr>
+        <w:t>The ‘$F$3’ to ‘F$116’ range should be updated if more rows are used in the first sheet than row 116. If you do need to update this formula, simply update it in one cell, then drag and drop the formula from that cell to all the other cells.</w:t>
       </w:r>
     </w:p>
     <w:p>
@@ -798,21 +1206,73 @@
           <w:sz w:val="24"/>
           <w:szCs w:val="24"/>
         </w:rPr>
-        <w:t>Your first step in setting up the spread sheet is to adjust it to match the new scheduling period.</w:t>
-      </w:r>
-      <w:r>
-        <w:rPr>
-          <w:sz w:val="24"/>
-          <w:szCs w:val="24"/>
-        </w:rPr>
-        <w:t xml:space="preserve"> On the first spreadsheet, change the date in the ‘F’ column to match the first date of the scheduling period. </w:t>
-      </w:r>
-      <w:r>
-        <w:rPr>
-          <w:sz w:val="24"/>
-          <w:szCs w:val="24"/>
-        </w:rPr>
-        <w:t>E.g. 8/5 if you were starting in October of 2014.</w:t>
+        <w:lastRenderedPageBreak/>
+        <w:t>Your firs</w:t>
+      </w:r>
+      <w:r>
+        <w:rPr>
+          <w:sz w:val="24"/>
+          <w:szCs w:val="24"/>
+        </w:rPr>
+        <w:t>t step in setting up the spread</w:t>
+      </w:r>
+      <w:r>
+        <w:rPr>
+          <w:sz w:val="24"/>
+          <w:szCs w:val="24"/>
+        </w:rPr>
+        <w:t>sheet is to adjust it to match the new scheduling period.</w:t>
+      </w:r>
+      <w:r>
+        <w:rPr>
+          <w:sz w:val="24"/>
+          <w:szCs w:val="24"/>
+        </w:rPr>
+        <w:t xml:space="preserve"> On the first spreadsheet, change the date in the ‘F’ column to match the first date of the scheduling period</w:t>
+      </w:r>
+      <w:r>
+        <w:rPr>
+          <w:sz w:val="24"/>
+          <w:szCs w:val="24"/>
+        </w:rPr>
+        <w:t xml:space="preserve"> (see below)</w:t>
+      </w:r>
+      <w:r>
+        <w:rPr>
+          <w:sz w:val="24"/>
+          <w:szCs w:val="24"/>
+        </w:rPr>
+        <w:t xml:space="preserve">. </w:t>
+      </w:r>
+      <w:r>
+        <w:rPr>
+          <w:sz w:val="24"/>
+          <w:szCs w:val="24"/>
+        </w:rPr>
+        <w:t xml:space="preserve">E.g. </w:t>
+      </w:r>
+      <w:proofErr w:type="gramStart"/>
+      <w:r>
+        <w:rPr>
+          <w:sz w:val="24"/>
+          <w:szCs w:val="24"/>
+        </w:rPr>
+        <w:t>You</w:t>
+      </w:r>
+      <w:proofErr w:type="gramEnd"/>
+      <w:r>
+        <w:rPr>
+          <w:sz w:val="24"/>
+          <w:szCs w:val="24"/>
+        </w:rPr>
+        <w:t xml:space="preserve"> would start with </w:t>
+      </w:r>
+      <w:r>
+        <w:rPr>
+          <w:sz w:val="24"/>
+          <w:szCs w:val="24"/>
+        </w:rPr>
+        <w:t>8/5 if you were starting in October of 2014.</w:t>
       </w:r>
       <w:r>
         <w:rPr>
@@ -925,41 +1385,36 @@
           <w:sz w:val="24"/>
           <w:szCs w:val="24"/>
         </w:rPr>
-        <w:t>Do the same in the second sheet of the spreadsheet. These dates aren’t linked, so you need to make sure they’re synched up manually.</w:t>
-      </w:r>
-    </w:p>
-    <w:p>
-      <w:pPr>
+        <w:t>Do the same in the second sheet of the spreadsheet. These dates aren’t linked</w:t>
+      </w:r>
+      <w:r>
+        <w:rPr>
+          <w:sz w:val="24"/>
+          <w:szCs w:val="24"/>
+        </w:rPr>
+        <w:t xml:space="preserve"> to the first sheet</w:t>
+      </w:r>
+      <w:r>
+        <w:rPr>
+          <w:sz w:val="24"/>
+          <w:szCs w:val="24"/>
+        </w:rPr>
+        <w:t>, so you need to make sure they’re synched up manually.</w:t>
+      </w:r>
+    </w:p>
+    <w:p>
+      <w:pPr>
+        <w:rPr>
+          <w:sz w:val="24"/>
+          <w:szCs w:val="24"/>
+        </w:rPr>
+      </w:pPr>
+      <w:r>
         <w:rPr>
           <w:noProof/>
           <w:sz w:val="24"/>
           <w:szCs w:val="24"/>
         </w:rPr>
-      </w:pPr>
-    </w:p>
-    <w:p>
-      <w:pPr>
-        <w:rPr>
-          <w:noProof/>
-          <w:sz w:val="24"/>
-          <w:szCs w:val="24"/>
-        </w:rPr>
-      </w:pPr>
-    </w:p>
-    <w:p>
-      <w:pPr>
-        <w:rPr>
-          <w:sz w:val="24"/>
-          <w:szCs w:val="24"/>
-        </w:rPr>
-      </w:pPr>
-      <w:r>
-        <w:rPr>
-          <w:noProof/>
-          <w:sz w:val="24"/>
-          <w:szCs w:val="24"/>
-        </w:rPr>
-        <w:lastRenderedPageBreak/>
         <w:drawing>
           <wp:inline distT="0" distB="0" distL="0" distR="0">
             <wp:extent cx="5941060" cy="3229610"/>
@@ -1022,7 +1477,21 @@
           <w:sz w:val="24"/>
           <w:szCs w:val="24"/>
         </w:rPr>
-        <w:t xml:space="preserve">At this time it’s also a good idea to update the title on the second sheet of the spreadsheet (E.g. ‘Holy Spirit Assistant Schedule </w:t>
+        <w:t>At this time it’s also a good idea to update the title on the second sheet of the spreadsheet (E.g. ‘</w:t>
+      </w:r>
+      <w:r>
+        <w:rPr>
+          <w:sz w:val="24"/>
+          <w:szCs w:val="24"/>
+        </w:rPr>
+        <w:t>Church</w:t>
+      </w:r>
+      <w:r>
+        <w:rPr>
+          <w:sz w:val="24"/>
+          <w:szCs w:val="24"/>
+        </w:rPr>
+        <w:t xml:space="preserve"> Assistant Schedule </w:t>
       </w:r>
       <w:proofErr w:type="gramStart"/>
       <w:r>
@@ -1053,7 +1522,15 @@
           <w:sz w:val="24"/>
           <w:szCs w:val="24"/>
         </w:rPr>
+        <w:lastRenderedPageBreak/>
         <w:t xml:space="preserve">Now that the basic dates are setup, you want to set the availability for everyone on the first sheet to ‘available.’ To this, simply set all of the squares corresponding to dates to the letter ‘A’ for ‘available.’ </w:t>
+      </w:r>
+      <w:r>
+        <w:rPr>
+          <w:sz w:val="24"/>
+          <w:szCs w:val="24"/>
+        </w:rPr>
+        <w:t>The easy way to do this is to set one cell to ‘A,’ then drag the contents of that cells onto the required rows/columns.</w:t>
       </w:r>
     </w:p>
     <w:p>
@@ -1147,7 +1624,6 @@
           <w:sz w:val="28"/>
           <w:szCs w:val="28"/>
         </w:rPr>
-        <w:lastRenderedPageBreak/>
         <w:t>Getting an Email List</w:t>
       </w:r>
     </w:p>
@@ -1238,14 +1714,65 @@
           <w:sz w:val="24"/>
           <w:szCs w:val="24"/>
         </w:rPr>
-        <w:t xml:space="preserve"> (Technically Easier</w:t>
-      </w:r>
-      <w:r>
-        <w:rPr>
-          <w:sz w:val="24"/>
-          <w:szCs w:val="24"/>
-        </w:rPr>
-        <w:t xml:space="preserve"> – also, this describes how to get the CSV file which will be useful later in the process</w:t>
+        <w:t xml:space="preserve"> (Technically </w:t>
+      </w:r>
+      <w:r>
+        <w:rPr>
+          <w:sz w:val="24"/>
+          <w:szCs w:val="24"/>
+        </w:rPr>
+        <w:t>Moderate</w:t>
+      </w:r>
+      <w:r>
+        <w:rPr>
+          <w:sz w:val="24"/>
+          <w:szCs w:val="24"/>
+        </w:rPr>
+        <w:t xml:space="preserve"> – also, this describes how to get the CSV file which will be </w:t>
+      </w:r>
+      <w:r>
+        <w:rPr>
+          <w:sz w:val="24"/>
+          <w:szCs w:val="24"/>
+        </w:rPr>
+        <w:t xml:space="preserve">required to run the </w:t>
+      </w:r>
+      <w:proofErr w:type="spellStart"/>
+      <w:r>
+        <w:rPr>
+          <w:sz w:val="24"/>
+          <w:szCs w:val="24"/>
+        </w:rPr>
+        <w:t>ChurchScheduler</w:t>
+      </w:r>
+      <w:proofErr w:type="spellEnd"/>
+      <w:r>
+        <w:rPr>
+          <w:sz w:val="24"/>
+          <w:szCs w:val="24"/>
+        </w:rPr>
+        <w:t xml:space="preserve"> program</w:t>
+      </w:r>
+      <w:r>
+        <w:rPr>
+          <w:sz w:val="24"/>
+          <w:szCs w:val="24"/>
+        </w:rPr>
+        <w:t xml:space="preserve"> later in the</w:t>
+      </w:r>
+      <w:r>
+        <w:rPr>
+          <w:sz w:val="24"/>
+          <w:szCs w:val="24"/>
+        </w:rPr>
+        <w:t xml:space="preserve"> scheduling</w:t>
+      </w:r>
+      <w:r>
+        <w:rPr>
+          <w:sz w:val="24"/>
+          <w:szCs w:val="24"/>
+        </w:rPr>
+        <w:t xml:space="preserve"> process</w:t>
       </w:r>
       <w:r>
         <w:rPr>
@@ -1456,6 +1983,7 @@
           <w:sz w:val="24"/>
           <w:szCs w:val="24"/>
         </w:rPr>
+        <w:lastRenderedPageBreak/>
         <w:t>Click on the ‘A-Z’ sort button to sort the emails in alphabetical order.</w:t>
       </w:r>
     </w:p>
@@ -1590,7 +2118,6 @@
         <w:rPr>
           <w:noProof/>
         </w:rPr>
-        <w:lastRenderedPageBreak/>
         <w:drawing>
           <wp:inline distT="0" distB="0" distL="0" distR="0" wp14:anchorId="359F3596" wp14:editId="37D79974">
             <wp:extent cx="5943600" cy="1364615"/>
@@ -1767,7 +2294,37 @@
           <w:sz w:val="24"/>
           <w:szCs w:val="24"/>
         </w:rPr>
-        <w:t xml:space="preserve"> tool like this:</w:t>
+        <w:t xml:space="preserve"> tool</w:t>
+      </w:r>
+      <w:r>
+        <w:rPr>
+          <w:sz w:val="24"/>
+          <w:szCs w:val="24"/>
+        </w:rPr>
+        <w:t xml:space="preserve"> in command console (</w:t>
+      </w:r>
+      <w:proofErr w:type="spellStart"/>
+      <w:r>
+        <w:rPr>
+          <w:sz w:val="24"/>
+          <w:szCs w:val="24"/>
+        </w:rPr>
+        <w:t>cmd</w:t>
+      </w:r>
+      <w:proofErr w:type="spellEnd"/>
+      <w:r>
+        <w:rPr>
+          <w:sz w:val="24"/>
+          <w:szCs w:val="24"/>
+        </w:rPr>
+        <w:t>)</w:t>
+      </w:r>
+      <w:r>
+        <w:rPr>
+          <w:sz w:val="24"/>
+          <w:szCs w:val="24"/>
+        </w:rPr>
+        <w:t xml:space="preserve"> like this:</w:t>
       </w:r>
     </w:p>
     <w:p>
@@ -1832,21 +2389,36 @@
           <w:sz w:val="24"/>
           <w:szCs w:val="24"/>
         </w:rPr>
-        <w:t xml:space="preserve"> Alternately, you can copy/paste directly from the console window, but that’s trickier to do due to line breaks.</w:t>
-      </w:r>
-    </w:p>
-    <w:p>
-      <w:pPr>
-        <w:rPr>
-          <w:sz w:val="24"/>
-          <w:szCs w:val="24"/>
-        </w:rPr>
-      </w:pPr>
-      <w:r>
-        <w:rPr>
-          <w:sz w:val="24"/>
-          <w:szCs w:val="24"/>
-        </w:rPr>
+        <w:t xml:space="preserve"> Alternately, you can copy/paste directly from the console window</w:t>
+      </w:r>
+      <w:r>
+        <w:rPr>
+          <w:sz w:val="24"/>
+          <w:szCs w:val="24"/>
+        </w:rPr>
+        <w:t xml:space="preserve"> without piping to a text file</w:t>
+      </w:r>
+      <w:r>
+        <w:rPr>
+          <w:sz w:val="24"/>
+          <w:szCs w:val="24"/>
+        </w:rPr>
+        <w:t>, but that’s trickier to do due to line breaks.</w:t>
+      </w:r>
+    </w:p>
+    <w:p>
+      <w:pPr>
+        <w:rPr>
+          <w:sz w:val="24"/>
+          <w:szCs w:val="24"/>
+        </w:rPr>
+      </w:pPr>
+      <w:r>
+        <w:rPr>
+          <w:sz w:val="24"/>
+          <w:szCs w:val="24"/>
+        </w:rPr>
+        <w:lastRenderedPageBreak/>
         <w:t xml:space="preserve">Once you have your email list, </w:t>
       </w:r>
       <w:r>
@@ -1861,16 +2433,7 @@
           <w:sz w:val="24"/>
           <w:szCs w:val="24"/>
         </w:rPr>
-        <w:t xml:space="preserve"> which dates they will be unable to assist with helpi</w:t>
-      </w:r>
-      <w:bookmarkStart w:id="0" w:name="_GoBack"/>
-      <w:bookmarkEnd w:id="0"/>
-      <w:r>
-        <w:rPr>
-          <w:sz w:val="24"/>
-          <w:szCs w:val="24"/>
-        </w:rPr>
-        <w:t>ng out at the church services.</w:t>
+        <w:t xml:space="preserve"> which dates they will be unable to assist with helping out at the church services.</w:t>
       </w:r>
     </w:p>
     <w:p>
@@ -1893,6 +2456,21 @@
     <w:p>
       <w:pPr>
         <w:rPr>
+          <w:sz w:val="24"/>
+          <w:szCs w:val="24"/>
+        </w:rPr>
+      </w:pPr>
+      <w:r>
+        <w:rPr>
+          <w:sz w:val="24"/>
+          <w:szCs w:val="24"/>
+        </w:rPr>
+        <w:t>As people reply to your emails, simply go into the first sheet of the spreadsheet and mark the appropriate days with ‘I’ to indicate that someone is not available on that day. See the example below.</w:t>
+      </w:r>
+    </w:p>
+    <w:p>
+      <w:pPr>
+        <w:rPr>
           <w:b/>
           <w:sz w:val="28"/>
           <w:szCs w:val="28"/>
@@ -1901,10 +2479,58 @@
       <w:r>
         <w:rPr>
           <w:b/>
+          <w:noProof/>
           <w:sz w:val="28"/>
           <w:szCs w:val="28"/>
         </w:rPr>
-        <w:t>Creating a Schedule</w:t>
+        <w:drawing>
+          <wp:inline distT="0" distB="0" distL="0" distR="0">
+            <wp:extent cx="5935980" cy="2520950"/>
+            <wp:effectExtent l="0" t="0" r="7620" b="0"/>
+            <wp:docPr id="4" name="Picture 4"/>
+            <wp:cNvGraphicFramePr>
+              <a:graphicFrameLocks xmlns:a="http://schemas.openxmlformats.org/drawingml/2006/main" noChangeAspect="1"/>
+            </wp:cNvGraphicFramePr>
+            <a:graphic xmlns:a="http://schemas.openxmlformats.org/drawingml/2006/main">
+              <a:graphicData uri="http://schemas.openxmlformats.org/drawingml/2006/picture">
+                <pic:pic xmlns:pic="http://schemas.openxmlformats.org/drawingml/2006/picture">
+                  <pic:nvPicPr>
+                    <pic:cNvPr id="0" name="Picture 1"/>
+                    <pic:cNvPicPr>
+                      <a:picLocks noChangeAspect="1" noChangeArrowheads="1"/>
+                    </pic:cNvPicPr>
+                  </pic:nvPicPr>
+                  <pic:blipFill>
+                    <a:blip r:embed="rId12">
+                      <a:extLst>
+                        <a:ext uri="{28A0092B-C50C-407E-A947-70E740481C1C}">
+                          <a14:useLocalDpi xmlns:a14="http://schemas.microsoft.com/office/drawing/2010/main" val="0"/>
+                        </a:ext>
+                      </a:extLst>
+                    </a:blip>
+                    <a:srcRect/>
+                    <a:stretch>
+                      <a:fillRect/>
+                    </a:stretch>
+                  </pic:blipFill>
+                  <pic:spPr bwMode="auto">
+                    <a:xfrm>
+                      <a:off x="0" y="0"/>
+                      <a:ext cx="5935980" cy="2520950"/>
+                    </a:xfrm>
+                    <a:prstGeom prst="rect">
+                      <a:avLst/>
+                    </a:prstGeom>
+                    <a:noFill/>
+                    <a:ln>
+                      <a:noFill/>
+                    </a:ln>
+                  </pic:spPr>
+                </pic:pic>
+              </a:graphicData>
+            </a:graphic>
+          </wp:inline>
+        </w:drawing>
       </w:r>
     </w:p>
     <w:p>
@@ -1921,71 +2547,524 @@
           <w:sz w:val="28"/>
           <w:szCs w:val="28"/>
         </w:rPr>
-        <w:t>Using the ChurchScheduler.exe</w:t>
-      </w:r>
-      <w:r>
+        <w:t>Creating a Schedule</w:t>
+      </w:r>
+    </w:p>
+    <w:p>
+      <w:pPr>
+        <w:rPr>
+          <w:sz w:val="24"/>
+          <w:szCs w:val="24"/>
+        </w:rPr>
+      </w:pPr>
+      <w:r>
+        <w:rPr>
+          <w:sz w:val="24"/>
+          <w:szCs w:val="24"/>
+        </w:rPr>
+        <w:t xml:space="preserve">As shown above, you need to assign each person to a particular service by </w:t>
+      </w:r>
+      <w:r>
+        <w:rPr>
+          <w:sz w:val="24"/>
+          <w:szCs w:val="24"/>
+        </w:rPr>
+        <w:t>selecting</w:t>
+      </w:r>
+      <w:r>
+        <w:rPr>
+          <w:sz w:val="24"/>
+          <w:szCs w:val="24"/>
+        </w:rPr>
+        <w:t xml:space="preserve"> the appropriate </w:t>
+      </w:r>
+      <w:r>
+        <w:rPr>
+          <w:sz w:val="24"/>
+          <w:szCs w:val="24"/>
+        </w:rPr>
+        <w:t>time for a particular date</w:t>
+      </w:r>
+      <w:r>
+        <w:rPr>
+          <w:sz w:val="24"/>
+          <w:szCs w:val="24"/>
+        </w:rPr>
+        <w:t xml:space="preserve">. </w:t>
+      </w:r>
+      <w:r>
+        <w:rPr>
+          <w:sz w:val="24"/>
+          <w:szCs w:val="24"/>
+        </w:rPr>
+        <w:t xml:space="preserve">I find it easiest to progress by role type, finishing each section by itself. </w:t>
+      </w:r>
+      <w:r>
+        <w:rPr>
+          <w:sz w:val="24"/>
+          <w:szCs w:val="24"/>
+        </w:rPr>
+        <w:t>Inevitably there will be some overlap for individuals in different role types, but you can easily find this out by running the QC process later on</w:t>
+      </w:r>
+      <w:r>
+        <w:rPr>
+          <w:sz w:val="24"/>
+          <w:szCs w:val="24"/>
+        </w:rPr>
+        <w:t xml:space="preserve"> to resolve any conflicts</w:t>
+      </w:r>
+      <w:r>
+        <w:rPr>
+          <w:sz w:val="24"/>
+          <w:szCs w:val="24"/>
+        </w:rPr>
+        <w:t>.</w:t>
+      </w:r>
+    </w:p>
+    <w:p>
+      <w:pPr>
+        <w:rPr>
+          <w:sz w:val="24"/>
+          <w:szCs w:val="24"/>
+        </w:rPr>
+      </w:pPr>
+      <w:r>
+        <w:rPr>
+          <w:sz w:val="24"/>
+          <w:szCs w:val="24"/>
+        </w:rPr>
+        <w:t>As you progress, you can run the macro (Ctrl+Alt+F9) to check your progress on the second sheet of the spreadsheet.</w:t>
+      </w:r>
+      <w:r>
+        <w:rPr>
+          <w:sz w:val="24"/>
+          <w:szCs w:val="24"/>
+        </w:rPr>
+        <w:t xml:space="preserve"> Do make sure you</w:t>
+      </w:r>
+      <w:r>
+        <w:rPr>
+          <w:sz w:val="24"/>
+          <w:szCs w:val="24"/>
+        </w:rPr>
+        <w:t xml:space="preserve"> always</w:t>
+      </w:r>
+      <w:r>
+        <w:rPr>
+          <w:sz w:val="24"/>
+          <w:szCs w:val="24"/>
+        </w:rPr>
+        <w:t xml:space="preserve"> run this macro </w:t>
+      </w:r>
+      <w:r>
+        <w:rPr>
+          <w:sz w:val="24"/>
+          <w:szCs w:val="24"/>
+        </w:rPr>
+        <w:t>before you print the second sheet to a PDF</w:t>
+      </w:r>
+      <w:r>
+        <w:rPr>
+          <w:sz w:val="24"/>
+          <w:szCs w:val="24"/>
+        </w:rPr>
+        <w:t>!</w:t>
+      </w:r>
+    </w:p>
+    <w:p>
+      <w:pPr>
         <w:rPr>
           <w:b/>
           <w:sz w:val="28"/>
           <w:szCs w:val="28"/>
         </w:rPr>
-        <w:t xml:space="preserve"> program</w:t>
-      </w:r>
+      </w:pPr>
       <w:r>
         <w:rPr>
           <w:b/>
           <w:sz w:val="28"/>
           <w:szCs w:val="28"/>
         </w:rPr>
-        <w:t xml:space="preserve"> for QC</w:t>
-      </w:r>
-    </w:p>
-    <w:p>
-      <w:pPr>
-        <w:rPr>
-          <w:sz w:val="24"/>
-          <w:szCs w:val="24"/>
-        </w:rPr>
-      </w:pPr>
-      <w:r>
-        <w:rPr>
-          <w:sz w:val="24"/>
-          <w:szCs w:val="24"/>
-        </w:rPr>
-        <w:t>ChurchScheduler.exe -</w:t>
-      </w:r>
-      <w:proofErr w:type="gramStart"/>
-      <w:r>
-        <w:rPr>
-          <w:sz w:val="24"/>
-          <w:szCs w:val="24"/>
-        </w:rPr>
-        <w:t>qc</w:t>
-      </w:r>
-      <w:proofErr w:type="gramEnd"/>
-      <w:r>
-        <w:rPr>
-          <w:sz w:val="24"/>
-          <w:szCs w:val="24"/>
-        </w:rPr>
-        <w:t xml:space="preserve"> -date 6/1/2014 "C:\FilePath\CSVFileName.csv" &gt; Output.txt</w:t>
-      </w:r>
-    </w:p>
-    <w:p>
-      <w:pPr>
+        <w:t>Using the ChurchScheduler.exe</w:t>
+      </w:r>
+      <w:r>
         <w:rPr>
           <w:b/>
           <w:sz w:val="28"/>
           <w:szCs w:val="28"/>
         </w:rPr>
-      </w:pPr>
+        <w:t xml:space="preserve"> program</w:t>
+      </w:r>
       <w:r>
         <w:rPr>
           <w:b/>
           <w:sz w:val="28"/>
           <w:szCs w:val="28"/>
         </w:rPr>
-        <w:t>Creating Drafts</w:t>
+        <w:t xml:space="preserve"> for QC</w:t>
+      </w:r>
+    </w:p>
+    <w:p>
+      <w:pPr>
+        <w:rPr>
+          <w:sz w:val="24"/>
+          <w:szCs w:val="24"/>
+        </w:rPr>
+      </w:pPr>
+      <w:r>
+        <w:rPr>
+          <w:sz w:val="24"/>
+          <w:szCs w:val="24"/>
+        </w:rPr>
+        <w:t>To</w:t>
+      </w:r>
+      <w:r>
+        <w:rPr>
+          <w:sz w:val="24"/>
+          <w:szCs w:val="24"/>
+        </w:rPr>
+        <w:t xml:space="preserve"> use the </w:t>
+      </w:r>
+      <w:proofErr w:type="spellStart"/>
+      <w:r>
+        <w:rPr>
+          <w:sz w:val="24"/>
+          <w:szCs w:val="24"/>
+        </w:rPr>
+        <w:t>ChurchScheduler</w:t>
+      </w:r>
+      <w:proofErr w:type="spellEnd"/>
+      <w:r>
+        <w:rPr>
+          <w:sz w:val="24"/>
+          <w:szCs w:val="24"/>
+        </w:rPr>
+        <w:t xml:space="preserve"> program, you first need to generate a CSV file from the first sheet of your scheduling spreadsheet.</w:t>
+      </w:r>
+      <w:r>
+        <w:rPr>
+          <w:sz w:val="24"/>
+          <w:szCs w:val="24"/>
+        </w:rPr>
+        <w:t xml:space="preserve"> To do this, follow these steps:</w:t>
+      </w:r>
+    </w:p>
+    <w:p>
+      <w:pPr>
+        <w:pStyle w:val="ListParagraph"/>
+        <w:numPr>
+          <w:ilvl w:val="0"/>
+          <w:numId w:val="5"/>
+        </w:numPr>
+        <w:rPr>
+          <w:sz w:val="24"/>
+          <w:szCs w:val="24"/>
+        </w:rPr>
+      </w:pPr>
+      <w:r>
+        <w:rPr>
+          <w:sz w:val="24"/>
+          <w:szCs w:val="24"/>
+        </w:rPr>
+        <w:t>When on the first sheet, do a save as -&gt; CSV (Comma Delimited) file. There are several CSV formats, but we want the plain version.</w:t>
+      </w:r>
+    </w:p>
+    <w:p>
+      <w:pPr>
+        <w:pStyle w:val="ListParagraph"/>
+        <w:numPr>
+          <w:ilvl w:val="0"/>
+          <w:numId w:val="5"/>
+        </w:numPr>
+        <w:rPr>
+          <w:sz w:val="24"/>
+          <w:szCs w:val="24"/>
+        </w:rPr>
+      </w:pPr>
+      <w:r>
+        <w:rPr>
+          <w:sz w:val="24"/>
+          <w:szCs w:val="24"/>
+        </w:rPr>
+        <w:t>When you hit the save button, Excel will complain about formats:</w:t>
+      </w:r>
+    </w:p>
+    <w:p>
+      <w:pPr>
+        <w:pStyle w:val="ListParagraph"/>
+        <w:rPr>
+          <w:sz w:val="24"/>
+          <w:szCs w:val="24"/>
+        </w:rPr>
+      </w:pPr>
+      <w:r>
+        <w:rPr>
+          <w:noProof/>
+        </w:rPr>
+        <w:lastRenderedPageBreak/>
+        <w:drawing>
+          <wp:inline distT="0" distB="0" distL="0" distR="0" wp14:anchorId="2A9E71E7" wp14:editId="1B846C55">
+            <wp:extent cx="5943600" cy="1364615"/>
+            <wp:effectExtent l="0" t="0" r="0" b="6985"/>
+            <wp:docPr id="8" name="Picture 8"/>
+            <wp:cNvGraphicFramePr>
+              <a:graphicFrameLocks xmlns:a="http://schemas.openxmlformats.org/drawingml/2006/main" noChangeAspect="1"/>
+            </wp:cNvGraphicFramePr>
+            <a:graphic xmlns:a="http://schemas.openxmlformats.org/drawingml/2006/main">
+              <a:graphicData uri="http://schemas.openxmlformats.org/drawingml/2006/picture">
+                <pic:pic xmlns:pic="http://schemas.openxmlformats.org/drawingml/2006/picture">
+                  <pic:nvPicPr>
+                    <pic:cNvPr id="0" name=""/>
+                    <pic:cNvPicPr/>
+                  </pic:nvPicPr>
+                  <pic:blipFill>
+                    <a:blip r:embed="rId10"/>
+                    <a:stretch>
+                      <a:fillRect/>
+                    </a:stretch>
+                  </pic:blipFill>
+                  <pic:spPr>
+                    <a:xfrm>
+                      <a:off x="0" y="0"/>
+                      <a:ext cx="5943600" cy="1364615"/>
+                    </a:xfrm>
+                    <a:prstGeom prst="rect">
+                      <a:avLst/>
+                    </a:prstGeom>
+                  </pic:spPr>
+                </pic:pic>
+              </a:graphicData>
+            </a:graphic>
+          </wp:inline>
+        </w:drawing>
+      </w:r>
+    </w:p>
+    <w:p>
+      <w:pPr>
+        <w:pStyle w:val="ListParagraph"/>
+        <w:numPr>
+          <w:ilvl w:val="0"/>
+          <w:numId w:val="5"/>
+        </w:numPr>
+        <w:rPr>
+          <w:sz w:val="24"/>
+          <w:szCs w:val="24"/>
+        </w:rPr>
+      </w:pPr>
+      <w:r>
+        <w:rPr>
+          <w:sz w:val="24"/>
+          <w:szCs w:val="24"/>
+        </w:rPr>
+        <w:t>Click on the ‘Ok’ button. Then, this dialog will appear:</w:t>
+      </w:r>
+      <w:r>
+        <w:rPr>
+          <w:noProof/>
+        </w:rPr>
+        <w:t xml:space="preserve"> </w:t>
+      </w:r>
+      <w:r>
+        <w:rPr>
+          <w:noProof/>
+        </w:rPr>
+        <w:drawing>
+          <wp:inline distT="0" distB="0" distL="0" distR="0" wp14:anchorId="423CC24F" wp14:editId="2FF72AD7">
+            <wp:extent cx="5943600" cy="1139825"/>
+            <wp:effectExtent l="0" t="0" r="0" b="3175"/>
+            <wp:docPr id="9" name="Picture 9"/>
+            <wp:cNvGraphicFramePr>
+              <a:graphicFrameLocks xmlns:a="http://schemas.openxmlformats.org/drawingml/2006/main" noChangeAspect="1"/>
+            </wp:cNvGraphicFramePr>
+            <a:graphic xmlns:a="http://schemas.openxmlformats.org/drawingml/2006/main">
+              <a:graphicData uri="http://schemas.openxmlformats.org/drawingml/2006/picture">
+                <pic:pic xmlns:pic="http://schemas.openxmlformats.org/drawingml/2006/picture">
+                  <pic:nvPicPr>
+                    <pic:cNvPr id="0" name=""/>
+                    <pic:cNvPicPr/>
+                  </pic:nvPicPr>
+                  <pic:blipFill>
+                    <a:blip r:embed="rId11"/>
+                    <a:stretch>
+                      <a:fillRect/>
+                    </a:stretch>
+                  </pic:blipFill>
+                  <pic:spPr>
+                    <a:xfrm>
+                      <a:off x="0" y="0"/>
+                      <a:ext cx="5943600" cy="1139825"/>
+                    </a:xfrm>
+                    <a:prstGeom prst="rect">
+                      <a:avLst/>
+                    </a:prstGeom>
+                  </pic:spPr>
+                </pic:pic>
+              </a:graphicData>
+            </a:graphic>
+          </wp:inline>
+        </w:drawing>
+      </w:r>
+    </w:p>
+    <w:p>
+      <w:pPr>
+        <w:pStyle w:val="ListParagraph"/>
+        <w:numPr>
+          <w:ilvl w:val="0"/>
+          <w:numId w:val="5"/>
+        </w:numPr>
+        <w:rPr>
+          <w:sz w:val="24"/>
+          <w:szCs w:val="24"/>
+        </w:rPr>
+      </w:pPr>
+      <w:r>
+        <w:rPr>
+          <w:noProof/>
+        </w:rPr>
+        <w:t>Click on ‘No.’ Finally, the save file dialog will appear again. Click on ‘Cancel.’</w:t>
+      </w:r>
+    </w:p>
+    <w:p>
+      <w:pPr>
+        <w:rPr>
+          <w:sz w:val="24"/>
+          <w:szCs w:val="24"/>
+        </w:rPr>
+      </w:pPr>
+      <w:r>
+        <w:rPr>
+          <w:sz w:val="24"/>
+          <w:szCs w:val="24"/>
+        </w:rPr>
+        <w:t>The end result should be a CSV file named the same as your XSLM file saved in the same folder.</w:t>
+      </w:r>
+    </w:p>
+    <w:p>
+      <w:pPr>
+        <w:rPr>
+          <w:sz w:val="24"/>
+          <w:szCs w:val="24"/>
+        </w:rPr>
+      </w:pPr>
+      <w:r>
+        <w:rPr>
+          <w:sz w:val="24"/>
+          <w:szCs w:val="24"/>
+        </w:rPr>
+        <w:t>Once you have the CSV file, run the tool</w:t>
+      </w:r>
+      <w:r>
+        <w:rPr>
+          <w:sz w:val="24"/>
+          <w:szCs w:val="24"/>
+        </w:rPr>
+        <w:t xml:space="preserve"> in a command console (</w:t>
+      </w:r>
+      <w:proofErr w:type="spellStart"/>
+      <w:r>
+        <w:rPr>
+          <w:sz w:val="24"/>
+          <w:szCs w:val="24"/>
+        </w:rPr>
+        <w:t>cmd</w:t>
+      </w:r>
+      <w:proofErr w:type="spellEnd"/>
+      <w:r>
+        <w:rPr>
+          <w:sz w:val="24"/>
+          <w:szCs w:val="24"/>
+        </w:rPr>
+        <w:t>)</w:t>
+      </w:r>
+      <w:r>
+        <w:rPr>
+          <w:sz w:val="24"/>
+          <w:szCs w:val="24"/>
+        </w:rPr>
+        <w:t xml:space="preserve"> with these parameters, substituting the date and the file path appropriately:</w:t>
+      </w:r>
+    </w:p>
+    <w:p>
+      <w:pPr>
+        <w:rPr>
+          <w:sz w:val="24"/>
+          <w:szCs w:val="24"/>
+        </w:rPr>
+      </w:pPr>
+      <w:r>
+        <w:rPr>
+          <w:sz w:val="24"/>
+          <w:szCs w:val="24"/>
+        </w:rPr>
+        <w:t>ChurchScheduler.exe -</w:t>
+      </w:r>
+      <w:proofErr w:type="gramStart"/>
+      <w:r>
+        <w:rPr>
+          <w:sz w:val="24"/>
+          <w:szCs w:val="24"/>
+        </w:rPr>
+        <w:t>qc</w:t>
+      </w:r>
+      <w:proofErr w:type="gramEnd"/>
+      <w:r>
+        <w:rPr>
+          <w:sz w:val="24"/>
+          <w:szCs w:val="24"/>
+        </w:rPr>
+        <w:t xml:space="preserve"> -date 6/1/2014 "C:\FilePath\CSVFileName.csv" &gt; Output.txt</w:t>
+      </w:r>
+    </w:p>
+    <w:p>
+      <w:pPr>
+        <w:rPr>
+          <w:sz w:val="24"/>
+          <w:szCs w:val="24"/>
+        </w:rPr>
+      </w:pPr>
+      <w:r>
+        <w:rPr>
+          <w:sz w:val="24"/>
+          <w:szCs w:val="24"/>
+        </w:rPr>
+        <w:t xml:space="preserve">The tool will execute and save the results to the ‘Output.txt’ file in the folder you are executing the tool from. </w:t>
+      </w:r>
+      <w:r>
+        <w:rPr>
+          <w:sz w:val="24"/>
+          <w:szCs w:val="24"/>
+        </w:rPr>
+        <w:t xml:space="preserve">The output will be a QC readout of all of the scheduling that has been done for all services. </w:t>
+      </w:r>
+      <w:r>
+        <w:rPr>
+          <w:sz w:val="24"/>
+          <w:szCs w:val="24"/>
+        </w:rPr>
+        <w:t xml:space="preserve">It will warn you if there are insufficient people scheduled for a particular service for a particular role type, as well as if you’ve scheduled someone for the same service multiple times in different roles. </w:t>
+      </w:r>
+      <w:r>
+        <w:rPr>
+          <w:sz w:val="24"/>
+          <w:szCs w:val="24"/>
+        </w:rPr>
+        <w:t xml:space="preserve">Use the QC readout to fix any issues with the schedule, </w:t>
+      </w:r>
+      <w:proofErr w:type="gramStart"/>
+      <w:r>
+        <w:rPr>
+          <w:sz w:val="24"/>
+          <w:szCs w:val="24"/>
+        </w:rPr>
+        <w:t>then</w:t>
+      </w:r>
+      <w:proofErr w:type="gramEnd"/>
+      <w:r>
+        <w:rPr>
+          <w:sz w:val="24"/>
+          <w:szCs w:val="24"/>
+        </w:rPr>
+        <w:t xml:space="preserve"> re-generate the CSV from the spreadsheet. Continue to do this until all errors with the schedule have been resolved.</w:t>
       </w:r>
     </w:p>
     <w:p>
@@ -2002,8 +3081,199 @@
           <w:sz w:val="28"/>
           <w:szCs w:val="28"/>
         </w:rPr>
+        <w:t>Creating Drafts</w:t>
+      </w:r>
+    </w:p>
+    <w:p>
+      <w:pPr>
+        <w:rPr>
+          <w:sz w:val="24"/>
+          <w:szCs w:val="24"/>
+        </w:rPr>
+      </w:pPr>
+      <w:r>
+        <w:rPr>
+          <w:sz w:val="24"/>
+          <w:szCs w:val="24"/>
+        </w:rPr>
+        <w:t>Select the second page of the spreadsheet. Update the header text to reflect the version of the schedule you’re making.</w:t>
+      </w:r>
+    </w:p>
+    <w:p>
+      <w:pPr>
+        <w:rPr>
+          <w:sz w:val="24"/>
+          <w:szCs w:val="24"/>
+        </w:rPr>
+      </w:pPr>
+      <w:r>
+        <w:rPr>
+          <w:noProof/>
+          <w:sz w:val="24"/>
+          <w:szCs w:val="24"/>
+        </w:rPr>
+        <w:drawing>
+          <wp:inline distT="0" distB="0" distL="0" distR="0">
+            <wp:extent cx="5935980" cy="718820"/>
+            <wp:effectExtent l="0" t="0" r="7620" b="5080"/>
+            <wp:docPr id="11" name="Picture 11"/>
+            <wp:cNvGraphicFramePr>
+              <a:graphicFrameLocks xmlns:a="http://schemas.openxmlformats.org/drawingml/2006/main" noChangeAspect="1"/>
+            </wp:cNvGraphicFramePr>
+            <a:graphic xmlns:a="http://schemas.openxmlformats.org/drawingml/2006/main">
+              <a:graphicData uri="http://schemas.openxmlformats.org/drawingml/2006/picture">
+                <pic:pic xmlns:pic="http://schemas.openxmlformats.org/drawingml/2006/picture">
+                  <pic:nvPicPr>
+                    <pic:cNvPr id="0" name="Picture 3"/>
+                    <pic:cNvPicPr>
+                      <a:picLocks noChangeAspect="1" noChangeArrowheads="1"/>
+                    </pic:cNvPicPr>
+                  </pic:nvPicPr>
+                  <pic:blipFill>
+                    <a:blip r:embed="rId13">
+                      <a:extLst>
+                        <a:ext uri="{28A0092B-C50C-407E-A947-70E740481C1C}">
+                          <a14:useLocalDpi xmlns:a14="http://schemas.microsoft.com/office/drawing/2010/main" val="0"/>
+                        </a:ext>
+                      </a:extLst>
+                    </a:blip>
+                    <a:srcRect/>
+                    <a:stretch>
+                      <a:fillRect/>
+                    </a:stretch>
+                  </pic:blipFill>
+                  <pic:spPr bwMode="auto">
+                    <a:xfrm>
+                      <a:off x="0" y="0"/>
+                      <a:ext cx="5935980" cy="718820"/>
+                    </a:xfrm>
+                    <a:prstGeom prst="rect">
+                      <a:avLst/>
+                    </a:prstGeom>
+                    <a:noFill/>
+                    <a:ln>
+                      <a:noFill/>
+                    </a:ln>
+                  </pic:spPr>
+                </pic:pic>
+              </a:graphicData>
+            </a:graphic>
+          </wp:inline>
+        </w:drawing>
+      </w:r>
+    </w:p>
+    <w:p>
+      <w:pPr>
+        <w:rPr>
+          <w:sz w:val="24"/>
+          <w:szCs w:val="24"/>
+        </w:rPr>
+      </w:pPr>
+      <w:r>
+        <w:rPr>
+          <w:sz w:val="24"/>
+          <w:szCs w:val="24"/>
+        </w:rPr>
+        <w:t>Do a ‘Save As’ and select ‘PDF’ as your output format. Save the file</w:t>
+      </w:r>
+      <w:r>
+        <w:rPr>
+          <w:sz w:val="24"/>
+          <w:szCs w:val="24"/>
+        </w:rPr>
+        <w:t>, and send that f</w:t>
+      </w:r>
+      <w:r>
+        <w:rPr>
+          <w:sz w:val="24"/>
+          <w:szCs w:val="24"/>
+        </w:rPr>
+        <w:t>ile out to everyone interested</w:t>
+      </w:r>
+      <w:r>
+        <w:rPr>
+          <w:sz w:val="24"/>
+          <w:szCs w:val="24"/>
+        </w:rPr>
+        <w:t>, using the steps discussed above for getting the list of email addresses</w:t>
+      </w:r>
+      <w:r>
+        <w:rPr>
+          <w:sz w:val="24"/>
+          <w:szCs w:val="24"/>
+        </w:rPr>
+        <w:t xml:space="preserve">. </w:t>
+      </w:r>
+      <w:r>
+        <w:rPr>
+          <w:sz w:val="24"/>
+          <w:szCs w:val="24"/>
+        </w:rPr>
+        <w:lastRenderedPageBreak/>
+        <w:t>Generally it makes sense to send multiple drafts of the schedule so that all participants have a chance to see the schedule and notify you of any dates that won’t work for them.</w:t>
+      </w:r>
+    </w:p>
+    <w:p>
+      <w:pPr>
+        <w:rPr>
+          <w:b/>
+          <w:sz w:val="28"/>
+          <w:szCs w:val="28"/>
+        </w:rPr>
+      </w:pPr>
+      <w:r>
+        <w:rPr>
+          <w:b/>
+          <w:sz w:val="28"/>
+          <w:szCs w:val="28"/>
+        </w:rPr>
         <w:t>Finishing the Schedule</w:t>
       </w:r>
+    </w:p>
+    <w:p>
+      <w:pPr>
+        <w:rPr>
+          <w:sz w:val="24"/>
+          <w:szCs w:val="24"/>
+        </w:rPr>
+      </w:pPr>
+      <w:r>
+        <w:rPr>
+          <w:sz w:val="24"/>
+          <w:szCs w:val="24"/>
+        </w:rPr>
+        <w:t>Once you have sent out several drafts of the schedule, there isn’t anything special to do. Simply follow the steps as if you were creating another draft, and</w:t>
+      </w:r>
+      <w:r>
+        <w:rPr>
+          <w:sz w:val="24"/>
+          <w:szCs w:val="24"/>
+        </w:rPr>
+        <w:t xml:space="preserve"> send out a final version,</w:t>
+      </w:r>
+      <w:r>
+        <w:rPr>
+          <w:sz w:val="24"/>
+          <w:szCs w:val="24"/>
+        </w:rPr>
+        <w:t xml:space="preserve"> let</w:t>
+      </w:r>
+      <w:r>
+        <w:rPr>
+          <w:sz w:val="24"/>
+          <w:szCs w:val="24"/>
+        </w:rPr>
+        <w:t>ting</w:t>
+      </w:r>
+      <w:r>
+        <w:rPr>
+          <w:sz w:val="24"/>
+          <w:szCs w:val="24"/>
+        </w:rPr>
+        <w:t xml:space="preserve"> everyone know that the schedule is complete!</w:t>
+      </w:r>
+      <w:bookmarkStart w:id="0" w:name="_GoBack"/>
+      <w:bookmarkEnd w:id="0"/>
     </w:p>
     <w:sectPr>
       <w:pgSz w:w="12240" w:h="15840"/>
@@ -2373,6 +3643,95 @@
       </w:pPr>
     </w:lvl>
   </w:abstractNum>
+  <w:abstractNum w:abstractNumId="4">
+    <w:nsid w:val="5DCD4A29"/>
+    <w:multiLevelType w:val="hybridMultilevel"/>
+    <w:tmpl w:val="76BEE5C6"/>
+    <w:lvl w:ilvl="0" w:tplc="0409000F">
+      <w:start w:val="1"/>
+      <w:numFmt w:val="decimal"/>
+      <w:lvlText w:val="%1."/>
+      <w:lvlJc w:val="left"/>
+      <w:pPr>
+        <w:ind w:left="720" w:hanging="360"/>
+      </w:pPr>
+      <w:rPr>
+        <w:rFonts w:hint="default"/>
+      </w:rPr>
+    </w:lvl>
+    <w:lvl w:ilvl="1" w:tplc="04090019" w:tentative="1">
+      <w:start w:val="1"/>
+      <w:numFmt w:val="lowerLetter"/>
+      <w:lvlText w:val="%2."/>
+      <w:lvlJc w:val="left"/>
+      <w:pPr>
+        <w:ind w:left="1440" w:hanging="360"/>
+      </w:pPr>
+    </w:lvl>
+    <w:lvl w:ilvl="2" w:tplc="0409001B" w:tentative="1">
+      <w:start w:val="1"/>
+      <w:numFmt w:val="lowerRoman"/>
+      <w:lvlText w:val="%3."/>
+      <w:lvlJc w:val="right"/>
+      <w:pPr>
+        <w:ind w:left="2160" w:hanging="180"/>
+      </w:pPr>
+    </w:lvl>
+    <w:lvl w:ilvl="3" w:tplc="0409000F" w:tentative="1">
+      <w:start w:val="1"/>
+      <w:numFmt w:val="decimal"/>
+      <w:lvlText w:val="%4."/>
+      <w:lvlJc w:val="left"/>
+      <w:pPr>
+        <w:ind w:left="2880" w:hanging="360"/>
+      </w:pPr>
+    </w:lvl>
+    <w:lvl w:ilvl="4" w:tplc="04090019" w:tentative="1">
+      <w:start w:val="1"/>
+      <w:numFmt w:val="lowerLetter"/>
+      <w:lvlText w:val="%5."/>
+      <w:lvlJc w:val="left"/>
+      <w:pPr>
+        <w:ind w:left="3600" w:hanging="360"/>
+      </w:pPr>
+    </w:lvl>
+    <w:lvl w:ilvl="5" w:tplc="0409001B" w:tentative="1">
+      <w:start w:val="1"/>
+      <w:numFmt w:val="lowerRoman"/>
+      <w:lvlText w:val="%6."/>
+      <w:lvlJc w:val="right"/>
+      <w:pPr>
+        <w:ind w:left="4320" w:hanging="180"/>
+      </w:pPr>
+    </w:lvl>
+    <w:lvl w:ilvl="6" w:tplc="0409000F" w:tentative="1">
+      <w:start w:val="1"/>
+      <w:numFmt w:val="decimal"/>
+      <w:lvlText w:val="%7."/>
+      <w:lvlJc w:val="left"/>
+      <w:pPr>
+        <w:ind w:left="5040" w:hanging="360"/>
+      </w:pPr>
+    </w:lvl>
+    <w:lvl w:ilvl="7" w:tplc="04090019" w:tentative="1">
+      <w:start w:val="1"/>
+      <w:numFmt w:val="lowerLetter"/>
+      <w:lvlText w:val="%8."/>
+      <w:lvlJc w:val="left"/>
+      <w:pPr>
+        <w:ind w:left="5760" w:hanging="360"/>
+      </w:pPr>
+    </w:lvl>
+    <w:lvl w:ilvl="8" w:tplc="0409001B" w:tentative="1">
+      <w:start w:val="1"/>
+      <w:numFmt w:val="lowerRoman"/>
+      <w:lvlText w:val="%9."/>
+      <w:lvlJc w:val="right"/>
+      <w:pPr>
+        <w:ind w:left="6480" w:hanging="180"/>
+      </w:pPr>
+    </w:lvl>
+  </w:abstractNum>
   <w:num w:numId="1">
     <w:abstractNumId w:val="3"/>
   </w:num>
@@ -2384,6 +3743,9 @@
   </w:num>
   <w:num w:numId="4">
     <w:abstractNumId w:val="2"/>
+  </w:num>
+  <w:num w:numId="5">
+    <w:abstractNumId w:val="4"/>
   </w:num>
 </w:numbering>
 </file>

</xml_diff>